<commit_message>
added posts-link to welcome page
</commit_message>
<xml_diff>
--- a/timms rails log.docx
+++ b/timms rails log.docx
@@ -13,16 +13,29 @@
           <w:lang w:val="en-US"/>
         </w:rPr>
       </w:pPr>
-      <w:r>
-        <w:rPr>
-          <w:rFonts w:ascii="Consolas" w:hAnsi="Consolas" w:cs="Consolas"/>
-          <w:color w:val="222222"/>
-          <w:sz w:val="21"/>
-          <w:szCs w:val="21"/>
-          <w:shd w:val="clear" w:color="auto" w:fill="EEEEEE"/>
-          <w:lang w:val="en-US"/>
-        </w:rPr>
-        <w:t xml:space="preserve">rails new </w:t>
+      <w:proofErr w:type="gramStart"/>
+      <w:r>
+        <w:rPr>
+          <w:rFonts w:ascii="Consolas" w:hAnsi="Consolas" w:cs="Consolas"/>
+          <w:color w:val="222222"/>
+          <w:sz w:val="21"/>
+          <w:szCs w:val="21"/>
+          <w:shd w:val="clear" w:color="auto" w:fill="EEEEEE"/>
+          <w:lang w:val="en-US"/>
+        </w:rPr>
+        <w:t>rails</w:t>
+      </w:r>
+      <w:proofErr w:type="gramEnd"/>
+      <w:r>
+        <w:rPr>
+          <w:rFonts w:ascii="Consolas" w:hAnsi="Consolas" w:cs="Consolas"/>
+          <w:color w:val="222222"/>
+          <w:sz w:val="21"/>
+          <w:szCs w:val="21"/>
+          <w:shd w:val="clear" w:color="auto" w:fill="EEEEEE"/>
+          <w:lang w:val="en-US"/>
+        </w:rPr>
+        <w:t xml:space="preserve"> new </w:t>
       </w:r>
       <w:r>
         <w:rPr>
@@ -47,16 +60,29 @@
           <w:lang w:val="en-US"/>
         </w:rPr>
       </w:pPr>
-      <w:r>
-        <w:rPr>
-          <w:rFonts w:ascii="Consolas" w:hAnsi="Consolas" w:cs="Consolas"/>
-          <w:color w:val="222222"/>
-          <w:sz w:val="21"/>
-          <w:szCs w:val="21"/>
-          <w:shd w:val="clear" w:color="auto" w:fill="EEEEEE"/>
-          <w:lang w:val="en-US"/>
-        </w:rPr>
-        <w:t xml:space="preserve">cd </w:t>
+      <w:proofErr w:type="gramStart"/>
+      <w:r>
+        <w:rPr>
+          <w:rFonts w:ascii="Consolas" w:hAnsi="Consolas" w:cs="Consolas"/>
+          <w:color w:val="222222"/>
+          <w:sz w:val="21"/>
+          <w:szCs w:val="21"/>
+          <w:shd w:val="clear" w:color="auto" w:fill="EEEEEE"/>
+          <w:lang w:val="en-US"/>
+        </w:rPr>
+        <w:t>cd</w:t>
+      </w:r>
+      <w:proofErr w:type="gramEnd"/>
+      <w:r>
+        <w:rPr>
+          <w:rFonts w:ascii="Consolas" w:hAnsi="Consolas" w:cs="Consolas"/>
+          <w:color w:val="222222"/>
+          <w:sz w:val="21"/>
+          <w:szCs w:val="21"/>
+          <w:shd w:val="clear" w:color="auto" w:fill="EEEEEE"/>
+          <w:lang w:val="en-US"/>
+        </w:rPr>
+        <w:t xml:space="preserve"> </w:t>
       </w:r>
       <w:r>
         <w:rPr>
@@ -92,16 +118,29 @@
           <w:lang w:val="en-US"/>
         </w:rPr>
       </w:pPr>
-      <w:r>
-        <w:rPr>
-          <w:rFonts w:ascii="Consolas" w:hAnsi="Consolas" w:cs="Consolas"/>
-          <w:color w:val="222222"/>
-          <w:sz w:val="21"/>
-          <w:szCs w:val="21"/>
-          <w:shd w:val="clear" w:color="auto" w:fill="EEEEEE"/>
-          <w:lang w:val="en-US"/>
-        </w:rPr>
-        <w:t>rails server</w:t>
+      <w:proofErr w:type="gramStart"/>
+      <w:r>
+        <w:rPr>
+          <w:rFonts w:ascii="Consolas" w:hAnsi="Consolas" w:cs="Consolas"/>
+          <w:color w:val="222222"/>
+          <w:sz w:val="21"/>
+          <w:szCs w:val="21"/>
+          <w:shd w:val="clear" w:color="auto" w:fill="EEEEEE"/>
+          <w:lang w:val="en-US"/>
+        </w:rPr>
+        <w:t>rails</w:t>
+      </w:r>
+      <w:proofErr w:type="gramEnd"/>
+      <w:r>
+        <w:rPr>
+          <w:rFonts w:ascii="Consolas" w:hAnsi="Consolas" w:cs="Consolas"/>
+          <w:color w:val="222222"/>
+          <w:sz w:val="21"/>
+          <w:szCs w:val="21"/>
+          <w:shd w:val="clear" w:color="auto" w:fill="EEEEEE"/>
+          <w:lang w:val="en-US"/>
+        </w:rPr>
+        <w:t xml:space="preserve"> server</w:t>
       </w:r>
     </w:p>
     <w:p>
@@ -114,16 +153,106 @@
           <w:shd w:val="clear" w:color="auto" w:fill="EEEEEE"/>
         </w:rPr>
       </w:pPr>
-      <w:r>
-        <w:rPr>
-          <w:rFonts w:ascii="Consolas" w:hAnsi="Consolas" w:cs="Consolas"/>
-          <w:color w:val="222222"/>
-          <w:sz w:val="21"/>
-          <w:szCs w:val="21"/>
-          <w:shd w:val="clear" w:color="auto" w:fill="EEEEEE"/>
-        </w:rPr>
-        <w:t>rails generate controller welcome index</w:t>
-      </w:r>
+      <w:proofErr w:type="spellStart"/>
+      <w:r>
+        <w:rPr>
+          <w:rFonts w:ascii="Consolas" w:hAnsi="Consolas" w:cs="Consolas"/>
+          <w:color w:val="222222"/>
+          <w:sz w:val="21"/>
+          <w:szCs w:val="21"/>
+          <w:shd w:val="clear" w:color="auto" w:fill="EEEEEE"/>
+        </w:rPr>
+        <w:t>rails</w:t>
+      </w:r>
+      <w:proofErr w:type="spellEnd"/>
+      <w:r>
+        <w:rPr>
+          <w:rFonts w:ascii="Consolas" w:hAnsi="Consolas" w:cs="Consolas"/>
+          <w:color w:val="222222"/>
+          <w:sz w:val="21"/>
+          <w:szCs w:val="21"/>
+          <w:shd w:val="clear" w:color="auto" w:fill="EEEEEE"/>
+        </w:rPr>
+        <w:t xml:space="preserve"> </w:t>
+      </w:r>
+      <w:proofErr w:type="spellStart"/>
+      <w:r>
+        <w:rPr>
+          <w:rFonts w:ascii="Consolas" w:hAnsi="Consolas" w:cs="Consolas"/>
+          <w:color w:val="222222"/>
+          <w:sz w:val="21"/>
+          <w:szCs w:val="21"/>
+          <w:shd w:val="clear" w:color="auto" w:fill="EEEEEE"/>
+        </w:rPr>
+        <w:t>generate</w:t>
+      </w:r>
+      <w:proofErr w:type="spellEnd"/>
+      <w:r>
+        <w:rPr>
+          <w:rFonts w:ascii="Consolas" w:hAnsi="Consolas" w:cs="Consolas"/>
+          <w:color w:val="222222"/>
+          <w:sz w:val="21"/>
+          <w:szCs w:val="21"/>
+          <w:shd w:val="clear" w:color="auto" w:fill="EEEEEE"/>
+        </w:rPr>
+        <w:t xml:space="preserve"> </w:t>
+      </w:r>
+      <w:proofErr w:type="spellStart"/>
+      <w:r>
+        <w:rPr>
+          <w:rFonts w:ascii="Consolas" w:hAnsi="Consolas" w:cs="Consolas"/>
+          <w:color w:val="222222"/>
+          <w:sz w:val="21"/>
+          <w:szCs w:val="21"/>
+          <w:shd w:val="clear" w:color="auto" w:fill="EEEEEE"/>
+        </w:rPr>
+        <w:t>controller</w:t>
+      </w:r>
+      <w:proofErr w:type="spellEnd"/>
+      <w:r>
+        <w:rPr>
+          <w:rFonts w:ascii="Consolas" w:hAnsi="Consolas" w:cs="Consolas"/>
+          <w:color w:val="222222"/>
+          <w:sz w:val="21"/>
+          <w:szCs w:val="21"/>
+          <w:shd w:val="clear" w:color="auto" w:fill="EEEEEE"/>
+        </w:rPr>
+        <w:t xml:space="preserve"> </w:t>
+      </w:r>
+      <w:proofErr w:type="spellStart"/>
+      <w:r>
+        <w:rPr>
+          <w:rFonts w:ascii="Consolas" w:hAnsi="Consolas" w:cs="Consolas"/>
+          <w:color w:val="222222"/>
+          <w:sz w:val="21"/>
+          <w:szCs w:val="21"/>
+          <w:shd w:val="clear" w:color="auto" w:fill="EEEEEE"/>
+        </w:rPr>
+        <w:t>welcome</w:t>
+      </w:r>
+      <w:proofErr w:type="spellEnd"/>
+      <w:r>
+        <w:rPr>
+          <w:rFonts w:ascii="Consolas" w:hAnsi="Consolas" w:cs="Consolas"/>
+          <w:color w:val="222222"/>
+          <w:sz w:val="21"/>
+          <w:szCs w:val="21"/>
+          <w:shd w:val="clear" w:color="auto" w:fill="EEEEEE"/>
+        </w:rPr>
+        <w:t xml:space="preserve"> </w:t>
+      </w:r>
+      <w:proofErr w:type="spellStart"/>
+      <w:r>
+        <w:rPr>
+          <w:rFonts w:ascii="Consolas" w:hAnsi="Consolas" w:cs="Consolas"/>
+          <w:color w:val="222222"/>
+          <w:sz w:val="21"/>
+          <w:szCs w:val="21"/>
+          <w:shd w:val="clear" w:color="auto" w:fill="EEEEEE"/>
+        </w:rPr>
+        <w:t>index</w:t>
+      </w:r>
+      <w:proofErr w:type="spellEnd"/>
     </w:p>
     <w:p>
       <w:pPr>
@@ -147,6 +276,7 @@
         </w:rPr>
         <w:t>Open the file </w:t>
       </w:r>
+      <w:proofErr w:type="spellStart"/>
       <w:r>
         <w:rPr>
           <w:rFonts w:ascii="Consolas" w:eastAsia="Times New Roman" w:hAnsi="Consolas" w:cs="Consolas"/>
@@ -156,8 +286,33 @@
           <w:bdr w:val="none" w:sz="0" w:space="0" w:color="auto" w:frame="1"/>
           <w:lang w:val="en-US" w:eastAsia="de-DE"/>
         </w:rPr>
-        <w:t>config/routes.rb</w:t>
-      </w:r>
+        <w:t>config</w:t>
+      </w:r>
+      <w:proofErr w:type="spellEnd"/>
+      <w:r>
+        <w:rPr>
+          <w:rFonts w:ascii="Consolas" w:eastAsia="Times New Roman" w:hAnsi="Consolas" w:cs="Consolas"/>
+          <w:color w:val="222222"/>
+          <w:sz w:val="21"/>
+          <w:szCs w:val="21"/>
+          <w:bdr w:val="none" w:sz="0" w:space="0" w:color="auto" w:frame="1"/>
+          <w:lang w:val="en-US" w:eastAsia="de-DE"/>
+        </w:rPr>
+        <w:t>/</w:t>
+      </w:r>
+      <w:proofErr w:type="spellStart"/>
+      <w:r>
+        <w:rPr>
+          <w:rFonts w:ascii="Consolas" w:eastAsia="Times New Roman" w:hAnsi="Consolas" w:cs="Consolas"/>
+          <w:color w:val="222222"/>
+          <w:sz w:val="21"/>
+          <w:szCs w:val="21"/>
+          <w:bdr w:val="none" w:sz="0" w:space="0" w:color="auto" w:frame="1"/>
+          <w:lang w:val="en-US" w:eastAsia="de-DE"/>
+        </w:rPr>
+        <w:t>routes.rb</w:t>
+      </w:r>
+      <w:proofErr w:type="spellEnd"/>
       <w:r>
         <w:rPr>
           <w:rFonts w:ascii="Helvetica" w:eastAsia="Times New Roman" w:hAnsi="Helvetica" w:cs="Helvetica"/>
@@ -224,7 +379,27 @@
                 <w:szCs w:val="20"/>
                 <w:lang w:val="en-US" w:eastAsia="de-DE"/>
               </w:rPr>
-              <w:t>::Application.routes.draw do</w:t>
+              <w:t>::</w:t>
+            </w:r>
+            <w:proofErr w:type="spellStart"/>
+            <w:r>
+              <w:rPr>
+                <w:rFonts w:ascii="Courier New" w:eastAsia="Times New Roman" w:hAnsi="Courier New" w:cs="Courier New"/>
+                <w:sz w:val="20"/>
+                <w:szCs w:val="20"/>
+                <w:lang w:val="en-US" w:eastAsia="de-DE"/>
+              </w:rPr>
+              <w:t>Application.routes.draw</w:t>
+            </w:r>
+            <w:proofErr w:type="spellEnd"/>
+            <w:r>
+              <w:rPr>
+                <w:rFonts w:ascii="Courier New" w:eastAsia="Times New Roman" w:hAnsi="Courier New" w:cs="Courier New"/>
+                <w:sz w:val="20"/>
+                <w:szCs w:val="20"/>
+                <w:lang w:val="en-US" w:eastAsia="de-DE"/>
+              </w:rPr>
+              <w:t xml:space="preserve"> do</w:t>
             </w:r>
           </w:p>
           <w:p>
@@ -277,6 +452,7 @@
               </w:rPr>
               <w:t>  </w:t>
             </w:r>
+            <w:proofErr w:type="spellStart"/>
             <w:r>
               <w:rPr>
                 <w:rFonts w:ascii="Courier New" w:eastAsia="Times New Roman" w:hAnsi="Courier New" w:cs="Courier New"/>
@@ -284,7 +460,37 @@
                 <w:szCs w:val="20"/>
                 <w:lang w:eastAsia="de-DE"/>
               </w:rPr>
-              <w:t>root ‘welcome#index‘</w:t>
+              <w:t>root</w:t>
+            </w:r>
+            <w:proofErr w:type="spellEnd"/>
+            <w:r>
+              <w:rPr>
+                <w:rFonts w:ascii="Courier New" w:eastAsia="Times New Roman" w:hAnsi="Courier New" w:cs="Courier New"/>
+                <w:sz w:val="20"/>
+                <w:szCs w:val="20"/>
+                <w:lang w:eastAsia="de-DE"/>
+              </w:rPr>
+              <w:t xml:space="preserve"> ‘</w:t>
+            </w:r>
+            <w:proofErr w:type="spellStart"/>
+            <w:r>
+              <w:rPr>
+                <w:rFonts w:ascii="Courier New" w:eastAsia="Times New Roman" w:hAnsi="Courier New" w:cs="Courier New"/>
+                <w:sz w:val="20"/>
+                <w:szCs w:val="20"/>
+                <w:lang w:eastAsia="de-DE"/>
+              </w:rPr>
+              <w:t>welcome#index</w:t>
+            </w:r>
+            <w:proofErr w:type="spellEnd"/>
+            <w:r>
+              <w:rPr>
+                <w:rFonts w:ascii="Courier New" w:eastAsia="Times New Roman" w:hAnsi="Courier New" w:cs="Courier New"/>
+                <w:sz w:val="20"/>
+                <w:szCs w:val="20"/>
+                <w:lang w:eastAsia="de-DE"/>
+              </w:rPr>
+              <w:t>‘</w:t>
             </w:r>
           </w:p>
         </w:tc>
@@ -292,8 +498,110 @@
     </w:tbl>
     <w:p/>
     <w:p>
+      <w:pPr>
+        <w:rPr>
+          <w:lang w:val="en-US"/>
+        </w:rPr>
+      </w:pPr>
       <w:bookmarkStart w:id="0" w:name="_GoBack"/>
       <w:bookmarkEnd w:id="0"/>
+      <w:proofErr w:type="gramStart"/>
+      <w:r>
+        <w:rPr>
+          <w:rFonts w:ascii="Consolas" w:hAnsi="Consolas" w:cs="Consolas"/>
+          <w:color w:val="222222"/>
+          <w:sz w:val="21"/>
+          <w:szCs w:val="21"/>
+          <w:shd w:val="clear" w:color="auto" w:fill="EEEEEE"/>
+          <w:lang w:val="en-US"/>
+        </w:rPr>
+        <w:t>rails</w:t>
+      </w:r>
+      <w:proofErr w:type="gramEnd"/>
+      <w:r>
+        <w:rPr>
+          <w:rFonts w:ascii="Consolas" w:hAnsi="Consolas" w:cs="Consolas"/>
+          <w:color w:val="222222"/>
+          <w:sz w:val="21"/>
+          <w:szCs w:val="21"/>
+          <w:shd w:val="clear" w:color="auto" w:fill="EEEEEE"/>
+          <w:lang w:val="en-US"/>
+        </w:rPr>
+        <w:t xml:space="preserve"> generate model Post </w:t>
+      </w:r>
+      <w:proofErr w:type="spellStart"/>
+      <w:r>
+        <w:rPr>
+          <w:rFonts w:ascii="Consolas" w:hAnsi="Consolas" w:cs="Consolas"/>
+          <w:color w:val="222222"/>
+          <w:sz w:val="21"/>
+          <w:szCs w:val="21"/>
+          <w:shd w:val="clear" w:color="auto" w:fill="EEEEEE"/>
+          <w:lang w:val="en-US"/>
+        </w:rPr>
+        <w:t>title:string</w:t>
+      </w:r>
+      <w:proofErr w:type="spellEnd"/>
+      <w:r>
+        <w:rPr>
+          <w:rFonts w:ascii="Consolas" w:hAnsi="Consolas" w:cs="Consolas"/>
+          <w:color w:val="222222"/>
+          <w:sz w:val="21"/>
+          <w:szCs w:val="21"/>
+          <w:shd w:val="clear" w:color="auto" w:fill="EEEEEE"/>
+          <w:lang w:val="en-US"/>
+        </w:rPr>
+        <w:t xml:space="preserve"> </w:t>
+      </w:r>
+      <w:proofErr w:type="spellStart"/>
+      <w:r>
+        <w:rPr>
+          <w:rFonts w:ascii="Consolas" w:hAnsi="Consolas" w:cs="Consolas"/>
+          <w:color w:val="222222"/>
+          <w:sz w:val="21"/>
+          <w:szCs w:val="21"/>
+          <w:shd w:val="clear" w:color="auto" w:fill="EEEEEE"/>
+          <w:lang w:val="en-US"/>
+        </w:rPr>
+        <w:t>text:text</w:t>
+      </w:r>
+      <w:proofErr w:type="spellEnd"/>
+    </w:p>
+    <w:p>
+      <w:proofErr w:type="spellStart"/>
+      <w:r>
+        <w:rPr>
+          <w:rFonts w:ascii="Consolas" w:hAnsi="Consolas" w:cs="Consolas"/>
+          <w:color w:val="222222"/>
+          <w:sz w:val="21"/>
+          <w:szCs w:val="21"/>
+          <w:shd w:val="clear" w:color="auto" w:fill="EEEEEE"/>
+        </w:rPr>
+        <w:t>rake</w:t>
+      </w:r>
+      <w:proofErr w:type="spellEnd"/>
+      <w:r>
+        <w:rPr>
+          <w:rFonts w:ascii="Consolas" w:hAnsi="Consolas" w:cs="Consolas"/>
+          <w:color w:val="222222"/>
+          <w:sz w:val="21"/>
+          <w:szCs w:val="21"/>
+          <w:shd w:val="clear" w:color="auto" w:fill="EEEEEE"/>
+        </w:rPr>
+        <w:t xml:space="preserve"> </w:t>
+      </w:r>
+      <w:proofErr w:type="spellStart"/>
+      <w:r>
+        <w:rPr>
+          <w:rFonts w:ascii="Consolas" w:hAnsi="Consolas" w:cs="Consolas"/>
+          <w:color w:val="222222"/>
+          <w:sz w:val="21"/>
+          <w:szCs w:val="21"/>
+          <w:shd w:val="clear" w:color="auto" w:fill="EEEEEE"/>
+        </w:rPr>
+        <w:t>db:migrate</w:t>
+      </w:r>
+      <w:proofErr w:type="spellEnd"/>
     </w:p>
     <w:sectPr>
       <w:pgSz w:w="11906" w:h="16838"/>

</xml_diff>

<commit_message>
rails generate controller Comments
</commit_message>
<xml_diff>
--- a/timms rails log.docx
+++ b/timms rails log.docx
@@ -503,8 +503,6 @@
           <w:lang w:val="en-US"/>
         </w:rPr>
       </w:pPr>
-      <w:bookmarkStart w:id="0" w:name="_GoBack"/>
-      <w:bookmarkEnd w:id="0"/>
       <w:proofErr w:type="gramStart"/>
       <w:r>
         <w:rPr>
@@ -568,6 +566,15 @@
       <w:proofErr w:type="spellEnd"/>
     </w:p>
     <w:p>
+      <w:pPr>
+        <w:rPr>
+          <w:rFonts w:ascii="Consolas" w:hAnsi="Consolas" w:cs="Consolas"/>
+          <w:color w:val="222222"/>
+          <w:sz w:val="21"/>
+          <w:szCs w:val="21"/>
+          <w:shd w:val="clear" w:color="auto" w:fill="EEEEEE"/>
+        </w:rPr>
+      </w:pPr>
       <w:proofErr w:type="spellStart"/>
       <w:r>
         <w:rPr>
@@ -602,6 +609,272 @@
         <w:t>db:migrate</w:t>
       </w:r>
       <w:proofErr w:type="spellEnd"/>
+    </w:p>
+    <w:p>
+      <w:pPr>
+        <w:ind w:firstLine="708"/>
+        <w:rPr>
+          <w:rFonts w:ascii="Consolas" w:hAnsi="Consolas" w:cs="Consolas"/>
+          <w:i/>
+          <w:color w:val="222222"/>
+          <w:sz w:val="21"/>
+          <w:szCs w:val="21"/>
+          <w:shd w:val="clear" w:color="auto" w:fill="EEEEEE"/>
+          <w:lang w:val="en-US"/>
+        </w:rPr>
+      </w:pPr>
+      <w:r>
+        <w:rPr>
+          <w:rFonts w:ascii="Consolas" w:hAnsi="Consolas" w:cs="Consolas"/>
+          <w:i/>
+          <w:color w:val="222222"/>
+          <w:sz w:val="21"/>
+          <w:szCs w:val="21"/>
+          <w:shd w:val="clear" w:color="auto" w:fill="EEEEEE"/>
+          <w:lang w:val="en-US"/>
+        </w:rPr>
+        <w:t>(</w:t>
+      </w:r>
+      <w:proofErr w:type="gramStart"/>
+      <w:r>
+        <w:rPr>
+          <w:i/>
+          <w:shd w:val="clear" w:color="auto" w:fill="EEEEEE"/>
+          <w:lang w:val="en-US"/>
+        </w:rPr>
+        <w:t>rake</w:t>
+      </w:r>
+      <w:proofErr w:type="gramEnd"/>
+      <w:r>
+        <w:rPr>
+          <w:i/>
+          <w:shd w:val="clear" w:color="auto" w:fill="EEEEEE"/>
+          <w:lang w:val="en-US"/>
+        </w:rPr>
+        <w:t xml:space="preserve"> </w:t>
+      </w:r>
+      <w:proofErr w:type="spellStart"/>
+      <w:r>
+        <w:rPr>
+          <w:i/>
+          <w:shd w:val="clear" w:color="auto" w:fill="EEEEEE"/>
+          <w:lang w:val="en-US"/>
+        </w:rPr>
+        <w:t>db:migrate</w:t>
+      </w:r>
+      <w:proofErr w:type="spellEnd"/>
+      <w:r>
+        <w:rPr>
+          <w:i/>
+          <w:shd w:val="clear" w:color="auto" w:fill="EEEEEE"/>
+          <w:lang w:val="en-US"/>
+        </w:rPr>
+        <w:t xml:space="preserve"> RAILS_ENV=production</w:t>
+      </w:r>
+      <w:r>
+        <w:rPr>
+          <w:rFonts w:ascii="Consolas" w:hAnsi="Consolas" w:cs="Consolas"/>
+          <w:i/>
+          <w:color w:val="222222"/>
+          <w:sz w:val="21"/>
+          <w:szCs w:val="21"/>
+          <w:shd w:val="clear" w:color="auto" w:fill="EEEEEE"/>
+          <w:lang w:val="en-US"/>
+        </w:rPr>
+        <w:t>.</w:t>
+      </w:r>
+      <w:r>
+        <w:rPr>
+          <w:rFonts w:ascii="Consolas" w:hAnsi="Consolas" w:cs="Consolas"/>
+          <w:i/>
+          <w:color w:val="222222"/>
+          <w:sz w:val="21"/>
+          <w:szCs w:val="21"/>
+          <w:shd w:val="clear" w:color="auto" w:fill="EEEEEE"/>
+          <w:lang w:val="en-US"/>
+        </w:rPr>
+        <w:t>)</w:t>
+      </w:r>
+    </w:p>
+    <w:p>
+      <w:pPr>
+        <w:ind w:firstLine="708"/>
+        <w:rPr>
+          <w:rFonts w:ascii="Consolas" w:hAnsi="Consolas" w:cs="Consolas"/>
+          <w:i/>
+          <w:color w:val="222222"/>
+          <w:sz w:val="21"/>
+          <w:szCs w:val="21"/>
+          <w:shd w:val="clear" w:color="auto" w:fill="EEEEEE"/>
+          <w:lang w:val="en-US"/>
+        </w:rPr>
+      </w:pPr>
+    </w:p>
+    <w:p>
+      <w:pPr>
+        <w:rPr>
+          <w:rFonts w:ascii="Consolas" w:hAnsi="Consolas" w:cs="Consolas"/>
+          <w:color w:val="222222"/>
+          <w:sz w:val="21"/>
+          <w:szCs w:val="21"/>
+          <w:shd w:val="clear" w:color="auto" w:fill="EEEEEE"/>
+          <w:lang w:val="en-US"/>
+        </w:rPr>
+      </w:pPr>
+      <w:proofErr w:type="gramStart"/>
+      <w:r>
+        <w:rPr>
+          <w:rFonts w:ascii="Consolas" w:hAnsi="Consolas" w:cs="Consolas"/>
+          <w:color w:val="222222"/>
+          <w:sz w:val="21"/>
+          <w:szCs w:val="21"/>
+          <w:shd w:val="clear" w:color="auto" w:fill="EEEEEE"/>
+          <w:lang w:val="en-US"/>
+        </w:rPr>
+        <w:t>rails</w:t>
+      </w:r>
+      <w:proofErr w:type="gramEnd"/>
+      <w:r>
+        <w:rPr>
+          <w:rFonts w:ascii="Consolas" w:hAnsi="Consolas" w:cs="Consolas"/>
+          <w:color w:val="222222"/>
+          <w:sz w:val="21"/>
+          <w:szCs w:val="21"/>
+          <w:shd w:val="clear" w:color="auto" w:fill="EEEEEE"/>
+          <w:lang w:val="en-US"/>
+        </w:rPr>
+        <w:t xml:space="preserve"> generate model Comment </w:t>
+      </w:r>
+      <w:proofErr w:type="spellStart"/>
+      <w:r>
+        <w:rPr>
+          <w:rFonts w:ascii="Consolas" w:hAnsi="Consolas" w:cs="Consolas"/>
+          <w:color w:val="222222"/>
+          <w:sz w:val="21"/>
+          <w:szCs w:val="21"/>
+          <w:shd w:val="clear" w:color="auto" w:fill="EEEEEE"/>
+          <w:lang w:val="en-US"/>
+        </w:rPr>
+        <w:t>commenter:string</w:t>
+      </w:r>
+      <w:proofErr w:type="spellEnd"/>
+      <w:r>
+        <w:rPr>
+          <w:rFonts w:ascii="Consolas" w:hAnsi="Consolas" w:cs="Consolas"/>
+          <w:color w:val="222222"/>
+          <w:sz w:val="21"/>
+          <w:szCs w:val="21"/>
+          <w:shd w:val="clear" w:color="auto" w:fill="EEEEEE"/>
+          <w:lang w:val="en-US"/>
+        </w:rPr>
+        <w:t xml:space="preserve"> </w:t>
+      </w:r>
+      <w:proofErr w:type="spellStart"/>
+      <w:r>
+        <w:rPr>
+          <w:rFonts w:ascii="Consolas" w:hAnsi="Consolas" w:cs="Consolas"/>
+          <w:color w:val="222222"/>
+          <w:sz w:val="21"/>
+          <w:szCs w:val="21"/>
+          <w:shd w:val="clear" w:color="auto" w:fill="EEEEEE"/>
+          <w:lang w:val="en-US"/>
+        </w:rPr>
+        <w:t>body:text</w:t>
+      </w:r>
+      <w:proofErr w:type="spellEnd"/>
+      <w:r>
+        <w:rPr>
+          <w:rFonts w:ascii="Consolas" w:hAnsi="Consolas" w:cs="Consolas"/>
+          <w:color w:val="222222"/>
+          <w:sz w:val="21"/>
+          <w:szCs w:val="21"/>
+          <w:shd w:val="clear" w:color="auto" w:fill="EEEEEE"/>
+          <w:lang w:val="en-US"/>
+        </w:rPr>
+        <w:t xml:space="preserve"> </w:t>
+      </w:r>
+      <w:proofErr w:type="spellStart"/>
+      <w:r>
+        <w:rPr>
+          <w:rFonts w:ascii="Consolas" w:hAnsi="Consolas" w:cs="Consolas"/>
+          <w:color w:val="222222"/>
+          <w:sz w:val="21"/>
+          <w:szCs w:val="21"/>
+          <w:shd w:val="clear" w:color="auto" w:fill="EEEEEE"/>
+          <w:lang w:val="en-US"/>
+        </w:rPr>
+        <w:t>post:references</w:t>
+      </w:r>
+      <w:proofErr w:type="spellEnd"/>
+    </w:p>
+    <w:p>
+      <w:pPr>
+        <w:rPr>
+          <w:rFonts w:ascii="Consolas" w:hAnsi="Consolas" w:cs="Consolas"/>
+          <w:color w:val="222222"/>
+          <w:sz w:val="21"/>
+          <w:szCs w:val="21"/>
+          <w:shd w:val="clear" w:color="auto" w:fill="EEEEEE"/>
+          <w:lang w:val="en-US"/>
+        </w:rPr>
+      </w:pPr>
+      <w:proofErr w:type="gramStart"/>
+      <w:r>
+        <w:rPr>
+          <w:rFonts w:ascii="Consolas" w:hAnsi="Consolas" w:cs="Consolas"/>
+          <w:color w:val="222222"/>
+          <w:sz w:val="21"/>
+          <w:szCs w:val="21"/>
+          <w:shd w:val="clear" w:color="auto" w:fill="EEEEEE"/>
+          <w:lang w:val="en-US"/>
+        </w:rPr>
+        <w:t>rake</w:t>
+      </w:r>
+      <w:proofErr w:type="gramEnd"/>
+      <w:r>
+        <w:rPr>
+          <w:rFonts w:ascii="Consolas" w:hAnsi="Consolas" w:cs="Consolas"/>
+          <w:color w:val="222222"/>
+          <w:sz w:val="21"/>
+          <w:szCs w:val="21"/>
+          <w:shd w:val="clear" w:color="auto" w:fill="EEEEEE"/>
+          <w:lang w:val="en-US"/>
+        </w:rPr>
+        <w:t xml:space="preserve"> </w:t>
+      </w:r>
+      <w:proofErr w:type="spellStart"/>
+      <w:r>
+        <w:rPr>
+          <w:rFonts w:ascii="Consolas" w:hAnsi="Consolas" w:cs="Consolas"/>
+          <w:color w:val="222222"/>
+          <w:sz w:val="21"/>
+          <w:szCs w:val="21"/>
+          <w:shd w:val="clear" w:color="auto" w:fill="EEEEEE"/>
+          <w:lang w:val="en-US"/>
+        </w:rPr>
+        <w:t>db:migrate</w:t>
+      </w:r>
+      <w:proofErr w:type="spellEnd"/>
+    </w:p>
+    <w:p>
+      <w:pPr>
+        <w:rPr>
+          <w:lang w:val="en-US"/>
+        </w:rPr>
+      </w:pPr>
+      <w:r>
+        <w:rPr>
+          <w:rFonts w:ascii="Consolas" w:hAnsi="Consolas" w:cs="Consolas"/>
+          <w:color w:val="222222"/>
+          <w:sz w:val="21"/>
+          <w:szCs w:val="21"/>
+          <w:shd w:val="clear" w:color="auto" w:fill="EEEEEE"/>
+          <w:lang w:val="en-US"/>
+        </w:rPr>
+        <w:t>rails generate controller Comments</w:t>
+      </w:r>
+      <w:bookmarkStart w:id="0" w:name="_GoBack"/>
+      <w:bookmarkEnd w:id="0"/>
     </w:p>
     <w:sectPr>
       <w:pgSz w:w="11906" w:h="16838"/>

</xml_diff>